<commit_message>
Agregué pseudocódigo del ejercicio 6 triángulo
</commit_message>
<xml_diff>
--- a/EstRepetitivas/Ejercicio1.docx
+++ b/EstRepetitivas/Ejercicio1.docx
@@ -3985,11 +3985,808 @@
     </w:p>
     <w:p>
       <w:pPr>
-        <w:rPr>
-          <w:b/>
-          <w:lang w:val="es-419" w:eastAsia="es-ES"/>
-        </w:rPr>
-      </w:pPr>
+        <w:pStyle w:val="Ttulo2"/>
+        <w:spacing w:before="0" w:beforeAutospacing="0" w:after="0" w:afterAutospacing="0"/>
+      </w:pPr>
+      <w:r>
+        <w:rPr>
+          <w:rFonts w:ascii="Arial" w:hAnsi="Arial" w:cs="Arial"/>
+          <w:color w:val="F5A829"/>
+          <w:sz w:val="45"/>
+          <w:szCs w:val="45"/>
+        </w:rPr>
+        <w:t>Ejercicio #6: TRIANGULO</w:t>
+      </w:r>
+    </w:p>
+    <w:p>
+      <w:pPr>
+        <w:pStyle w:val="NormalWeb"/>
+        <w:spacing w:before="0" w:beforeAutospacing="0" w:after="0" w:afterAutospacing="0"/>
+        <w:rPr>
+          <w:rFonts w:ascii="Arial" w:hAnsi="Arial" w:cs="Arial"/>
+          <w:color w:val="393D40"/>
+        </w:rPr>
+      </w:pPr>
+      <w:r>
+        <w:rPr>
+          <w:rFonts w:ascii="Arial" w:hAnsi="Arial" w:cs="Arial"/>
+          <w:color w:val="393D40"/>
+        </w:rPr>
+        <w:t xml:space="preserve">Un </w:t>
+      </w:r>
+      <w:proofErr w:type="spellStart"/>
+      <w:r>
+        <w:rPr>
+          <w:rFonts w:ascii="Arial" w:hAnsi="Arial" w:cs="Arial"/>
+          <w:color w:val="393D40"/>
+        </w:rPr>
+        <w:t>triangulo</w:t>
+      </w:r>
+      <w:proofErr w:type="spellEnd"/>
+      <w:r>
+        <w:rPr>
+          <w:rFonts w:ascii="Arial" w:hAnsi="Arial" w:cs="Arial"/>
+          <w:color w:val="393D40"/>
+        </w:rPr>
+        <w:t xml:space="preserve"> rectángulo puede tener lados que sean todos enteros. El conjunto de tres valores enteros para los lados de un triángulo rectángulo se conoce como una terna pitagórica. Estos tres lados deben satisfacer la relación de que la suma de los cuadrados de dos lados es igual al cuadrado de la hipotenusa. Encuentre todas las ternas de Pitágoras para el cateto opuesto, cateto adyacente e hipotenusa, todos ellos no mayores de 500.</w:t>
+      </w:r>
+    </w:p>
+    <w:p>
+      <w:pPr>
+        <w:pStyle w:val="NormalWeb"/>
+        <w:spacing w:before="0" w:beforeAutospacing="0" w:after="0" w:afterAutospacing="0"/>
+        <w:rPr>
+          <w:rFonts w:ascii="Arial" w:hAnsi="Arial" w:cs="Arial"/>
+          <w:color w:val="393D40"/>
+        </w:rPr>
+      </w:pPr>
+    </w:p>
+    <w:p>
+      <w:pPr>
+        <w:pStyle w:val="NormalWeb"/>
+        <w:spacing w:before="0" w:beforeAutospacing="0" w:after="0" w:afterAutospacing="0"/>
+        <w:rPr>
+          <w:rFonts w:ascii="Arial" w:hAnsi="Arial" w:cs="Arial"/>
+          <w:b/>
+          <w:color w:val="393D40"/>
+          <w:lang w:val="es-419"/>
+        </w:rPr>
+      </w:pPr>
+      <w:r>
+        <w:rPr>
+          <w:rFonts w:ascii="Arial" w:hAnsi="Arial" w:cs="Arial"/>
+          <w:b/>
+          <w:color w:val="393D40"/>
+          <w:lang w:val="es-419"/>
+        </w:rPr>
+        <w:t xml:space="preserve">PSEUDOCÓDIGO </w:t>
+      </w:r>
+    </w:p>
+    <w:p>
+      <w:pPr>
+        <w:pStyle w:val="NormalWeb"/>
+        <w:spacing w:before="0" w:beforeAutospacing="0" w:after="0" w:afterAutospacing="0"/>
+        <w:rPr>
+          <w:rFonts w:ascii="Arial" w:hAnsi="Arial" w:cs="Arial"/>
+          <w:b/>
+          <w:color w:val="393D40"/>
+          <w:lang w:val="es-419"/>
+        </w:rPr>
+      </w:pPr>
+    </w:p>
+    <w:p>
+      <w:pPr>
+        <w:pStyle w:val="NormalWeb"/>
+        <w:numPr>
+          <w:ilvl w:val="0"/>
+          <w:numId w:val="27"/>
+        </w:numPr>
+        <w:spacing w:before="0" w:beforeAutospacing="0" w:after="0" w:afterAutospacing="0"/>
+        <w:ind w:left="714" w:hanging="357"/>
+        <w:rPr>
+          <w:rFonts w:ascii="Arial" w:hAnsi="Arial" w:cs="Arial"/>
+          <w:color w:val="393D40"/>
+          <w:lang w:val="es-419"/>
+        </w:rPr>
+      </w:pPr>
+      <w:r>
+        <w:rPr>
+          <w:rFonts w:ascii="Arial" w:hAnsi="Arial" w:cs="Arial"/>
+          <w:color w:val="393D40"/>
+          <w:lang w:val="es-419"/>
+        </w:rPr>
+        <w:t>Inicio</w:t>
+      </w:r>
+    </w:p>
+    <w:p>
+      <w:pPr>
+        <w:pStyle w:val="NormalWeb"/>
+        <w:numPr>
+          <w:ilvl w:val="0"/>
+          <w:numId w:val="27"/>
+        </w:numPr>
+        <w:spacing w:before="0" w:beforeAutospacing="0" w:after="0" w:afterAutospacing="0"/>
+        <w:ind w:left="714" w:hanging="357"/>
+        <w:rPr>
+          <w:rFonts w:ascii="Arial" w:hAnsi="Arial" w:cs="Arial"/>
+          <w:color w:val="393D40"/>
+          <w:lang w:val="es-419"/>
+        </w:rPr>
+      </w:pPr>
+      <w:proofErr w:type="spellStart"/>
+      <w:r>
+        <w:rPr>
+          <w:rFonts w:ascii="Arial" w:hAnsi="Arial" w:cs="Arial"/>
+          <w:color w:val="393D40"/>
+          <w:lang w:val="es-419"/>
+        </w:rPr>
+        <w:t>var</w:t>
+      </w:r>
+      <w:proofErr w:type="spellEnd"/>
+      <w:r>
+        <w:rPr>
+          <w:rFonts w:ascii="Arial" w:hAnsi="Arial" w:cs="Arial"/>
+          <w:color w:val="393D40"/>
+          <w:lang w:val="es-419"/>
+        </w:rPr>
+        <w:t xml:space="preserve"> a=0,b=0,c=0</w:t>
+      </w:r>
+    </w:p>
+    <w:p>
+      <w:pPr>
+        <w:pStyle w:val="NormalWeb"/>
+        <w:numPr>
+          <w:ilvl w:val="0"/>
+          <w:numId w:val="27"/>
+        </w:numPr>
+        <w:spacing w:before="0" w:beforeAutospacing="0" w:after="0" w:afterAutospacing="0"/>
+        <w:ind w:left="714" w:hanging="357"/>
+        <w:rPr>
+          <w:rFonts w:ascii="Arial" w:hAnsi="Arial" w:cs="Arial"/>
+          <w:color w:val="393D40"/>
+          <w:lang w:val="es-419"/>
+        </w:rPr>
+      </w:pPr>
+      <w:proofErr w:type="spellStart"/>
+      <w:r>
+        <w:rPr>
+          <w:rFonts w:ascii="Arial" w:hAnsi="Arial" w:cs="Arial"/>
+          <w:color w:val="393D40"/>
+          <w:lang w:val="es-419"/>
+        </w:rPr>
+        <w:t>for</w:t>
+      </w:r>
+      <w:proofErr w:type="spellEnd"/>
+      <w:r>
+        <w:rPr>
+          <w:rFonts w:ascii="Arial" w:hAnsi="Arial" w:cs="Arial"/>
+          <w:color w:val="393D40"/>
+          <w:lang w:val="es-419"/>
+        </w:rPr>
+        <w:t xml:space="preserve"> (i=1; i&lt;=500; i++){</w:t>
+      </w:r>
+    </w:p>
+    <w:p>
+      <w:pPr>
+        <w:pStyle w:val="NormalWeb"/>
+        <w:spacing w:before="0" w:beforeAutospacing="0" w:after="0" w:afterAutospacing="0"/>
+        <w:ind w:left="714"/>
+        <w:rPr>
+          <w:rFonts w:ascii="Arial" w:hAnsi="Arial" w:cs="Arial"/>
+          <w:color w:val="393D40"/>
+          <w:lang w:val="es-419"/>
+        </w:rPr>
+      </w:pPr>
+      <w:r>
+        <w:rPr>
+          <w:rFonts w:ascii="Arial" w:hAnsi="Arial" w:cs="Arial"/>
+          <w:color w:val="393D40"/>
+          <w:lang w:val="es-419"/>
+        </w:rPr>
+        <w:tab/>
+        <w:t>a=3*i;</w:t>
+      </w:r>
+    </w:p>
+    <w:p>
+      <w:pPr>
+        <w:pStyle w:val="NormalWeb"/>
+        <w:spacing w:before="0" w:beforeAutospacing="0" w:after="0" w:afterAutospacing="0"/>
+        <w:ind w:left="714"/>
+        <w:rPr>
+          <w:rFonts w:ascii="Arial" w:hAnsi="Arial" w:cs="Arial"/>
+          <w:color w:val="393D40"/>
+          <w:lang w:val="es-419"/>
+        </w:rPr>
+      </w:pPr>
+      <w:r>
+        <w:rPr>
+          <w:rFonts w:ascii="Arial" w:hAnsi="Arial" w:cs="Arial"/>
+          <w:color w:val="393D40"/>
+          <w:lang w:val="es-419"/>
+        </w:rPr>
+        <w:tab/>
+        <w:t>b=4*i;</w:t>
+      </w:r>
+    </w:p>
+    <w:p>
+      <w:pPr>
+        <w:pStyle w:val="NormalWeb"/>
+        <w:spacing w:before="0" w:beforeAutospacing="0" w:after="0" w:afterAutospacing="0"/>
+        <w:ind w:left="714"/>
+        <w:rPr>
+          <w:rFonts w:ascii="Arial" w:hAnsi="Arial" w:cs="Arial"/>
+          <w:color w:val="393D40"/>
+          <w:lang w:val="es-419"/>
+        </w:rPr>
+      </w:pPr>
+      <w:r>
+        <w:rPr>
+          <w:rFonts w:ascii="Arial" w:hAnsi="Arial" w:cs="Arial"/>
+          <w:color w:val="393D40"/>
+          <w:lang w:val="es-419"/>
+        </w:rPr>
+        <w:tab/>
+        <w:t>c=5*i;</w:t>
+      </w:r>
+    </w:p>
+    <w:p>
+      <w:pPr>
+        <w:pStyle w:val="NormalWeb"/>
+        <w:spacing w:before="0" w:beforeAutospacing="0" w:after="0" w:afterAutospacing="0"/>
+        <w:ind w:left="714"/>
+        <w:rPr>
+          <w:rFonts w:ascii="Arial" w:hAnsi="Arial" w:cs="Arial"/>
+          <w:color w:val="393D40"/>
+          <w:lang w:val="es-419"/>
+        </w:rPr>
+      </w:pPr>
+      <w:r>
+        <w:rPr>
+          <w:rFonts w:ascii="Arial" w:hAnsi="Arial" w:cs="Arial"/>
+          <w:color w:val="393D40"/>
+          <w:lang w:val="es-419"/>
+        </w:rPr>
+        <w:tab/>
+      </w:r>
+      <w:r>
+        <w:rPr>
+          <w:rFonts w:ascii="Arial" w:hAnsi="Arial" w:cs="Arial"/>
+          <w:color w:val="393D40"/>
+          <w:lang w:val="es-419"/>
+        </w:rPr>
+        <w:tab/>
+      </w:r>
+      <w:proofErr w:type="spellStart"/>
+      <w:proofErr w:type="gramStart"/>
+      <w:r>
+        <w:rPr>
+          <w:rFonts w:ascii="Arial" w:hAnsi="Arial" w:cs="Arial"/>
+          <w:color w:val="393D40"/>
+          <w:lang w:val="es-419"/>
+        </w:rPr>
+        <w:t>if</w:t>
+      </w:r>
+      <w:proofErr w:type="spellEnd"/>
+      <w:proofErr w:type="gramEnd"/>
+      <w:r>
+        <w:rPr>
+          <w:rFonts w:ascii="Arial" w:hAnsi="Arial" w:cs="Arial"/>
+          <w:color w:val="393D40"/>
+          <w:lang w:val="es-419"/>
+        </w:rPr>
+        <w:t xml:space="preserve"> ((a&lt;500)&amp;&amp;(b&lt;500)&amp;&amp;(c&lt;500)) {</w:t>
+      </w:r>
+    </w:p>
+    <w:p>
+      <w:pPr>
+        <w:pStyle w:val="NormalWeb"/>
+        <w:spacing w:before="0" w:beforeAutospacing="0" w:after="0" w:afterAutospacing="0"/>
+        <w:ind w:left="714"/>
+        <w:rPr>
+          <w:rFonts w:ascii="Arial" w:hAnsi="Arial" w:cs="Arial"/>
+          <w:color w:val="393D40"/>
+          <w:lang w:val="es-419"/>
+        </w:rPr>
+      </w:pPr>
+      <w:r>
+        <w:rPr>
+          <w:rFonts w:ascii="Arial" w:hAnsi="Arial" w:cs="Arial"/>
+          <w:color w:val="393D40"/>
+          <w:lang w:val="es-419"/>
+        </w:rPr>
+        <w:tab/>
+      </w:r>
+      <w:r>
+        <w:rPr>
+          <w:rFonts w:ascii="Arial" w:hAnsi="Arial" w:cs="Arial"/>
+          <w:color w:val="393D40"/>
+          <w:lang w:val="es-419"/>
+        </w:rPr>
+        <w:tab/>
+      </w:r>
+      <w:proofErr w:type="gramStart"/>
+      <w:r>
+        <w:rPr>
+          <w:rFonts w:ascii="Arial" w:hAnsi="Arial" w:cs="Arial"/>
+          <w:color w:val="393D40"/>
+          <w:lang w:val="es-419"/>
+        </w:rPr>
+        <w:t>console.log(</w:t>
+      </w:r>
+      <w:proofErr w:type="gramEnd"/>
+      <w:r>
+        <w:rPr>
+          <w:rFonts w:ascii="Arial" w:hAnsi="Arial" w:cs="Arial"/>
+          <w:color w:val="393D40"/>
+          <w:lang w:val="es-419"/>
+        </w:rPr>
+        <w:t>a+', '+b+', '+c);</w:t>
+      </w:r>
+    </w:p>
+    <w:p>
+      <w:pPr>
+        <w:pStyle w:val="NormalWeb"/>
+        <w:spacing w:before="0" w:beforeAutospacing="0" w:after="0" w:afterAutospacing="0"/>
+        <w:ind w:left="714"/>
+        <w:rPr>
+          <w:rFonts w:ascii="Arial" w:hAnsi="Arial" w:cs="Arial"/>
+          <w:color w:val="393D40"/>
+          <w:lang w:val="es-419"/>
+        </w:rPr>
+      </w:pPr>
+      <w:r>
+        <w:rPr>
+          <w:rFonts w:ascii="Arial" w:hAnsi="Arial" w:cs="Arial"/>
+          <w:color w:val="393D40"/>
+          <w:lang w:val="es-419"/>
+        </w:rPr>
+        <w:tab/>
+      </w:r>
+      <w:r>
+        <w:rPr>
+          <w:rFonts w:ascii="Arial" w:hAnsi="Arial" w:cs="Arial"/>
+          <w:color w:val="393D40"/>
+          <w:lang w:val="es-419"/>
+        </w:rPr>
+        <w:tab/>
+        <w:t>}</w:t>
+      </w:r>
+    </w:p>
+    <w:p>
+      <w:pPr>
+        <w:pStyle w:val="NormalWeb"/>
+        <w:spacing w:before="0" w:beforeAutospacing="0" w:after="0" w:afterAutospacing="0"/>
+        <w:ind w:left="714"/>
+        <w:rPr>
+          <w:rFonts w:ascii="Arial" w:hAnsi="Arial" w:cs="Arial"/>
+          <w:color w:val="393D40"/>
+          <w:lang w:val="es-419"/>
+        </w:rPr>
+      </w:pPr>
+      <w:r>
+        <w:rPr>
+          <w:rFonts w:ascii="Arial" w:hAnsi="Arial" w:cs="Arial"/>
+          <w:color w:val="393D40"/>
+          <w:lang w:val="es-419"/>
+        </w:rPr>
+        <w:t>}</w:t>
+      </w:r>
+    </w:p>
+    <w:p>
+      <w:pPr>
+        <w:pStyle w:val="NormalWeb"/>
+        <w:numPr>
+          <w:ilvl w:val="0"/>
+          <w:numId w:val="27"/>
+        </w:numPr>
+        <w:spacing w:before="0" w:beforeAutospacing="0" w:after="0" w:afterAutospacing="0"/>
+        <w:ind w:left="714" w:hanging="357"/>
+        <w:rPr>
+          <w:rFonts w:ascii="Arial" w:hAnsi="Arial" w:cs="Arial"/>
+          <w:color w:val="393D40"/>
+          <w:lang w:val="es-419"/>
+        </w:rPr>
+      </w:pPr>
+      <w:r>
+        <w:rPr>
+          <w:rFonts w:ascii="Arial" w:hAnsi="Arial" w:cs="Arial"/>
+          <w:color w:val="393D40"/>
+          <w:lang w:val="es-419"/>
+        </w:rPr>
+        <w:t>Fin</w:t>
+      </w:r>
+    </w:p>
+    <w:p>
+      <w:pPr>
+        <w:pStyle w:val="NormalWeb"/>
+        <w:spacing w:before="0" w:beforeAutospacing="0" w:after="0" w:afterAutospacing="0"/>
+        <w:rPr>
+          <w:rFonts w:ascii="Arial" w:hAnsi="Arial" w:cs="Arial"/>
+          <w:b/>
+          <w:color w:val="393D40"/>
+          <w:lang w:val="es-419"/>
+        </w:rPr>
+      </w:pPr>
+    </w:p>
+    <w:p>
+      <w:pPr>
+        <w:pStyle w:val="NormalWeb"/>
+        <w:spacing w:before="0" w:beforeAutospacing="0" w:after="0" w:afterAutospacing="0"/>
+        <w:rPr>
+          <w:rFonts w:ascii="Arial" w:hAnsi="Arial" w:cs="Arial"/>
+          <w:b/>
+          <w:color w:val="393D40"/>
+          <w:lang w:val="es-419"/>
+        </w:rPr>
+      </w:pPr>
+    </w:p>
+    <w:p>
+      <w:pPr>
+        <w:pStyle w:val="NormalWeb"/>
+        <w:spacing w:before="0" w:beforeAutospacing="0" w:after="0" w:afterAutospacing="0"/>
+        <w:rPr>
+          <w:rFonts w:ascii="Arial" w:hAnsi="Arial" w:cs="Arial"/>
+          <w:b/>
+          <w:color w:val="393D40"/>
+          <w:lang w:val="es-419"/>
+        </w:rPr>
+      </w:pPr>
+    </w:p>
+    <w:p>
+      <w:pPr>
+        <w:pStyle w:val="NormalWeb"/>
+        <w:spacing w:before="0" w:beforeAutospacing="0" w:after="0" w:afterAutospacing="0"/>
+        <w:rPr>
+          <w:rFonts w:ascii="Arial" w:hAnsi="Arial" w:cs="Arial"/>
+          <w:b/>
+          <w:color w:val="393D40"/>
+          <w:lang w:val="es-419"/>
+        </w:rPr>
+      </w:pPr>
+    </w:p>
+    <w:p>
+      <w:pPr>
+        <w:pStyle w:val="NormalWeb"/>
+        <w:spacing w:before="0" w:beforeAutospacing="0" w:after="0" w:afterAutospacing="0"/>
+        <w:rPr>
+          <w:rFonts w:ascii="Arial" w:hAnsi="Arial" w:cs="Arial"/>
+          <w:b/>
+          <w:color w:val="393D40"/>
+          <w:lang w:val="es-419"/>
+        </w:rPr>
+      </w:pPr>
+    </w:p>
+    <w:p>
+      <w:pPr>
+        <w:pStyle w:val="NormalWeb"/>
+        <w:spacing w:before="0" w:beforeAutospacing="0" w:after="0" w:afterAutospacing="0"/>
+        <w:rPr>
+          <w:rFonts w:ascii="Arial" w:hAnsi="Arial" w:cs="Arial"/>
+          <w:b/>
+          <w:color w:val="393D40"/>
+          <w:lang w:val="es-419"/>
+        </w:rPr>
+      </w:pPr>
+    </w:p>
+    <w:p>
+      <w:pPr>
+        <w:pStyle w:val="NormalWeb"/>
+        <w:spacing w:before="0" w:beforeAutospacing="0" w:after="0" w:afterAutospacing="0"/>
+        <w:rPr>
+          <w:rFonts w:ascii="Arial" w:hAnsi="Arial" w:cs="Arial"/>
+          <w:b/>
+          <w:color w:val="393D40"/>
+          <w:lang w:val="es-419"/>
+        </w:rPr>
+      </w:pPr>
+    </w:p>
+    <w:p>
+      <w:pPr>
+        <w:pStyle w:val="NormalWeb"/>
+        <w:spacing w:before="0" w:beforeAutospacing="0" w:after="0" w:afterAutospacing="0"/>
+        <w:rPr>
+          <w:b/>
+          <w:lang w:val="es-419"/>
+        </w:rPr>
+      </w:pPr>
+      <w:bookmarkStart w:id="0" w:name="_GoBack"/>
+      <w:bookmarkEnd w:id="0"/>
+      <w:r>
+        <w:rPr>
+          <w:rFonts w:ascii="Arial" w:hAnsi="Arial" w:cs="Arial"/>
+          <w:b/>
+          <w:color w:val="393D40"/>
+          <w:lang w:val="es-419"/>
+        </w:rPr>
+        <w:lastRenderedPageBreak/>
+        <w:t>CÓDIGO</w:t>
+      </w:r>
+    </w:p>
+    <w:p>
+      <w:pPr>
+        <w:rPr>
+          <w:b/>
+          <w:lang w:eastAsia="es-ES"/>
+        </w:rPr>
+      </w:pPr>
+    </w:p>
+    <w:p>
+      <w:pPr>
+        <w:spacing w:after="0" w:line="240" w:lineRule="auto"/>
+        <w:rPr>
+          <w:lang w:val="en-US" w:eastAsia="es-ES"/>
+        </w:rPr>
+      </w:pPr>
+      <w:proofErr w:type="spellStart"/>
+      <w:proofErr w:type="gramStart"/>
+      <w:r>
+        <w:rPr>
+          <w:lang w:val="en-US" w:eastAsia="es-ES"/>
+        </w:rPr>
+        <w:t>var</w:t>
+      </w:r>
+      <w:proofErr w:type="spellEnd"/>
+      <w:proofErr w:type="gramEnd"/>
+      <w:r>
+        <w:rPr>
+          <w:lang w:val="en-US" w:eastAsia="es-ES"/>
+        </w:rPr>
+        <w:t xml:space="preserve"> a=0,b=0,c=0</w:t>
+      </w:r>
+    </w:p>
+    <w:p>
+      <w:pPr>
+        <w:spacing w:after="0" w:line="240" w:lineRule="auto"/>
+        <w:rPr>
+          <w:lang w:val="en-US" w:eastAsia="es-ES"/>
+        </w:rPr>
+      </w:pPr>
+      <w:proofErr w:type="gramStart"/>
+      <w:r>
+        <w:rPr>
+          <w:lang w:val="en-US" w:eastAsia="es-ES"/>
+        </w:rPr>
+        <w:t>for</w:t>
+      </w:r>
+      <w:proofErr w:type="gramEnd"/>
+      <w:r>
+        <w:rPr>
+          <w:lang w:val="en-US" w:eastAsia="es-ES"/>
+        </w:rPr>
+        <w:t xml:space="preserve"> (</w:t>
+      </w:r>
+      <w:proofErr w:type="spellStart"/>
+      <w:r>
+        <w:rPr>
+          <w:lang w:val="en-US" w:eastAsia="es-ES"/>
+        </w:rPr>
+        <w:t>i</w:t>
+      </w:r>
+      <w:proofErr w:type="spellEnd"/>
+      <w:r>
+        <w:rPr>
+          <w:lang w:val="en-US" w:eastAsia="es-ES"/>
+        </w:rPr>
+        <w:t xml:space="preserve">=1; </w:t>
+      </w:r>
+      <w:proofErr w:type="spellStart"/>
+      <w:r>
+        <w:rPr>
+          <w:lang w:val="en-US" w:eastAsia="es-ES"/>
+        </w:rPr>
+        <w:t>i</w:t>
+      </w:r>
+      <w:proofErr w:type="spellEnd"/>
+      <w:r>
+        <w:rPr>
+          <w:lang w:val="en-US" w:eastAsia="es-ES"/>
+        </w:rPr>
+        <w:t xml:space="preserve">&lt;=500; </w:t>
+      </w:r>
+      <w:proofErr w:type="spellStart"/>
+      <w:r>
+        <w:rPr>
+          <w:lang w:val="en-US" w:eastAsia="es-ES"/>
+        </w:rPr>
+        <w:t>i</w:t>
+      </w:r>
+      <w:proofErr w:type="spellEnd"/>
+      <w:r>
+        <w:rPr>
+          <w:lang w:val="en-US" w:eastAsia="es-ES"/>
+        </w:rPr>
+        <w:t>++){</w:t>
+      </w:r>
+    </w:p>
+    <w:p>
+      <w:pPr>
+        <w:spacing w:after="0" w:line="240" w:lineRule="auto"/>
+        <w:rPr>
+          <w:lang w:val="en-US" w:eastAsia="es-ES"/>
+        </w:rPr>
+      </w:pPr>
+      <w:r>
+        <w:rPr>
+          <w:lang w:val="en-US" w:eastAsia="es-ES"/>
+        </w:rPr>
+        <w:tab/>
+        <w:t>a=3*</w:t>
+      </w:r>
+      <w:proofErr w:type="spellStart"/>
+      <w:r>
+        <w:rPr>
+          <w:lang w:val="en-US" w:eastAsia="es-ES"/>
+        </w:rPr>
+        <w:t>i</w:t>
+      </w:r>
+      <w:proofErr w:type="spellEnd"/>
+      <w:r>
+        <w:rPr>
+          <w:lang w:val="en-US" w:eastAsia="es-ES"/>
+        </w:rPr>
+        <w:t>;</w:t>
+      </w:r>
+    </w:p>
+    <w:p>
+      <w:pPr>
+        <w:spacing w:after="0" w:line="240" w:lineRule="auto"/>
+        <w:rPr>
+          <w:lang w:val="en-US" w:eastAsia="es-ES"/>
+        </w:rPr>
+      </w:pPr>
+      <w:r>
+        <w:rPr>
+          <w:lang w:val="en-US" w:eastAsia="es-ES"/>
+        </w:rPr>
+        <w:tab/>
+        <w:t>b=4*</w:t>
+      </w:r>
+      <w:proofErr w:type="spellStart"/>
+      <w:r>
+        <w:rPr>
+          <w:lang w:val="en-US" w:eastAsia="es-ES"/>
+        </w:rPr>
+        <w:t>i</w:t>
+      </w:r>
+      <w:proofErr w:type="spellEnd"/>
+      <w:r>
+        <w:rPr>
+          <w:lang w:val="en-US" w:eastAsia="es-ES"/>
+        </w:rPr>
+        <w:t>;</w:t>
+      </w:r>
+    </w:p>
+    <w:p>
+      <w:pPr>
+        <w:spacing w:after="0" w:line="240" w:lineRule="auto"/>
+        <w:rPr>
+          <w:lang w:val="en-US" w:eastAsia="es-ES"/>
+        </w:rPr>
+      </w:pPr>
+      <w:r>
+        <w:rPr>
+          <w:lang w:val="en-US" w:eastAsia="es-ES"/>
+        </w:rPr>
+        <w:tab/>
+        <w:t>c=5*</w:t>
+      </w:r>
+      <w:proofErr w:type="spellStart"/>
+      <w:r>
+        <w:rPr>
+          <w:lang w:val="en-US" w:eastAsia="es-ES"/>
+        </w:rPr>
+        <w:t>i</w:t>
+      </w:r>
+      <w:proofErr w:type="spellEnd"/>
+      <w:r>
+        <w:rPr>
+          <w:lang w:val="en-US" w:eastAsia="es-ES"/>
+        </w:rPr>
+        <w:t>;</w:t>
+      </w:r>
+    </w:p>
+    <w:p>
+      <w:pPr>
+        <w:spacing w:after="0" w:line="240" w:lineRule="auto"/>
+        <w:rPr>
+          <w:lang w:val="en-US" w:eastAsia="es-ES"/>
+        </w:rPr>
+      </w:pPr>
+      <w:r>
+        <w:rPr>
+          <w:lang w:val="en-US" w:eastAsia="es-ES"/>
+        </w:rPr>
+        <w:tab/>
+      </w:r>
+      <w:r>
+        <w:rPr>
+          <w:lang w:val="en-US" w:eastAsia="es-ES"/>
+        </w:rPr>
+        <w:tab/>
+      </w:r>
+      <w:proofErr w:type="gramStart"/>
+      <w:r>
+        <w:rPr>
+          <w:lang w:val="en-US" w:eastAsia="es-ES"/>
+        </w:rPr>
+        <w:t>if</w:t>
+      </w:r>
+      <w:proofErr w:type="gramEnd"/>
+      <w:r>
+        <w:rPr>
+          <w:lang w:val="en-US" w:eastAsia="es-ES"/>
+        </w:rPr>
+        <w:t xml:space="preserve"> ((a&lt;500)&amp;&amp;(b&lt;500)&amp;&amp;(c&lt;500)) {</w:t>
+      </w:r>
+    </w:p>
+    <w:p>
+      <w:pPr>
+        <w:spacing w:after="0" w:line="240" w:lineRule="auto"/>
+        <w:rPr>
+          <w:lang w:eastAsia="es-ES"/>
+        </w:rPr>
+      </w:pPr>
+      <w:r>
+        <w:rPr>
+          <w:lang w:val="en-US" w:eastAsia="es-ES"/>
+        </w:rPr>
+        <w:tab/>
+      </w:r>
+      <w:r>
+        <w:rPr>
+          <w:lang w:val="en-US" w:eastAsia="es-ES"/>
+        </w:rPr>
+        <w:tab/>
+      </w:r>
+      <w:proofErr w:type="gramStart"/>
+      <w:r>
+        <w:rPr>
+          <w:lang w:eastAsia="es-ES"/>
+        </w:rPr>
+        <w:t>console.log(</w:t>
+      </w:r>
+      <w:proofErr w:type="gramEnd"/>
+      <w:r>
+        <w:rPr>
+          <w:lang w:eastAsia="es-ES"/>
+        </w:rPr>
+        <w:t>a+', '+b+', '+c);</w:t>
+      </w:r>
+    </w:p>
+    <w:p>
+      <w:pPr>
+        <w:spacing w:after="0" w:line="240" w:lineRule="auto"/>
+        <w:rPr>
+          <w:lang w:eastAsia="es-ES"/>
+        </w:rPr>
+      </w:pPr>
+      <w:r>
+        <w:rPr>
+          <w:lang w:eastAsia="es-ES"/>
+        </w:rPr>
+        <w:tab/>
+      </w:r>
+      <w:r>
+        <w:rPr>
+          <w:lang w:eastAsia="es-ES"/>
+        </w:rPr>
+        <w:tab/>
+        <w:t>}</w:t>
+      </w:r>
+    </w:p>
+    <w:p>
+      <w:pPr>
+        <w:spacing w:after="0" w:line="240" w:lineRule="auto"/>
+        <w:rPr>
+          <w:lang w:eastAsia="es-ES"/>
+        </w:rPr>
+      </w:pPr>
+      <w:r>
+        <w:rPr>
+          <w:lang w:eastAsia="es-ES"/>
+        </w:rPr>
+        <w:t>}</w:t>
+      </w:r>
     </w:p>
     <w:p>
       <w:pPr>
@@ -4558,7 +5355,6 @@
           <w:b/>
           <w:lang w:val="es-419"/>
         </w:rPr>
-        <w:lastRenderedPageBreak/>
         <w:t xml:space="preserve">CÓDIGO </w:t>
       </w:r>
     </w:p>
@@ -4843,6 +5639,7 @@
           <w:rFonts w:ascii="Arial" w:hAnsi="Arial" w:cs="Arial"/>
           <w:lang w:val="en-US"/>
         </w:rPr>
+        <w:lastRenderedPageBreak/>
         <w:tab/>
       </w:r>
       <w:proofErr w:type="spellStart"/>
@@ -8312,7 +9109,7 @@
         </w:tabs>
         <w:spacing w:after="0"/>
         <w:rPr>
-          <w:lang w:eastAsia="es-ES"/>
+          <w:lang w:val="en-US" w:eastAsia="es-ES"/>
         </w:rPr>
       </w:pPr>
       <w:r>
@@ -8335,7 +9132,7 @@
       </w:r>
       <w:r>
         <w:rPr>
-          <w:lang w:eastAsia="es-ES"/>
+          <w:lang w:val="en-US" w:eastAsia="es-ES"/>
         </w:rPr>
         <w:t>r4 = r4 * n;</w:t>
       </w:r>
@@ -8352,15 +9149,20 @@
       </w:pPr>
       <w:r>
         <w:rPr>
-          <w:lang w:eastAsia="es-ES"/>
+          <w:lang w:val="en-US" w:eastAsia="es-ES"/>
         </w:rPr>
         <w:tab/>
       </w:r>
       <w:r>
         <w:rPr>
-          <w:lang w:eastAsia="es-ES"/>
+          <w:lang w:val="en-US" w:eastAsia="es-ES"/>
         </w:rPr>
         <w:tab/>
+      </w:r>
+      <w:r>
+        <w:rPr>
+          <w:lang w:eastAsia="es-ES"/>
+        </w:rPr>
         <w:t xml:space="preserve">} </w:t>
       </w:r>
     </w:p>
@@ -8534,15 +9336,14 @@
         </w:tabs>
         <w:spacing w:after="0"/>
         <w:rPr>
-          <w:lang w:val="en-US" w:eastAsia="es-ES"/>
-        </w:rPr>
-      </w:pPr>
-      <w:bookmarkStart w:id="0" w:name="_GoBack"/>
+          <w:lang w:eastAsia="es-ES"/>
+        </w:rPr>
+      </w:pPr>
       <w:proofErr w:type="spellStart"/>
       <w:proofErr w:type="gramStart"/>
       <w:r>
         <w:rPr>
-          <w:lang w:val="en-US" w:eastAsia="es-ES"/>
+          <w:lang w:eastAsia="es-ES"/>
         </w:rPr>
         <w:t>var</w:t>
       </w:r>
@@ -8550,21 +9351,21 @@
       <w:proofErr w:type="gramEnd"/>
       <w:r>
         <w:rPr>
-          <w:lang w:val="en-US" w:eastAsia="es-ES"/>
+          <w:lang w:eastAsia="es-ES"/>
         </w:rPr>
         <w:t xml:space="preserve"> </w:t>
       </w:r>
       <w:proofErr w:type="spellStart"/>
       <w:r>
         <w:rPr>
-          <w:lang w:val="en-US" w:eastAsia="es-ES"/>
+          <w:lang w:eastAsia="es-ES"/>
         </w:rPr>
         <w:t>n,x,i,j</w:t>
       </w:r>
       <w:proofErr w:type="spellEnd"/>
       <w:r>
         <w:rPr>
-          <w:lang w:val="en-US" w:eastAsia="es-ES"/>
+          <w:lang w:eastAsia="es-ES"/>
         </w:rPr>
         <w:t>=1;</w:t>
       </w:r>
@@ -9057,7 +9858,7 @@
         </w:tabs>
         <w:spacing w:after="0"/>
         <w:rPr>
-          <w:lang w:eastAsia="es-ES"/>
+          <w:lang w:val="en-US" w:eastAsia="es-ES"/>
         </w:rPr>
       </w:pPr>
       <w:r>
@@ -9080,7 +9881,7 @@
       </w:r>
       <w:r>
         <w:rPr>
-          <w:lang w:eastAsia="es-ES"/>
+          <w:lang w:val="en-US" w:eastAsia="es-ES"/>
         </w:rPr>
         <w:t>r4 = r4 * n;</w:t>
       </w:r>
@@ -9097,15 +9898,20 @@
       </w:pPr>
       <w:r>
         <w:rPr>
-          <w:lang w:eastAsia="es-ES"/>
+          <w:lang w:val="en-US" w:eastAsia="es-ES"/>
         </w:rPr>
         <w:tab/>
       </w:r>
       <w:r>
         <w:rPr>
-          <w:lang w:eastAsia="es-ES"/>
+          <w:lang w:val="en-US" w:eastAsia="es-ES"/>
         </w:rPr>
         <w:tab/>
+      </w:r>
+      <w:r>
+        <w:rPr>
+          <w:lang w:eastAsia="es-ES"/>
+        </w:rPr>
         <w:t xml:space="preserve">} </w:t>
       </w:r>
     </w:p>
@@ -9276,7 +10082,6 @@
         </w:rPr>
       </w:pPr>
     </w:p>
-    <w:bookmarkEnd w:id="0"/>
     <w:p>
       <w:pPr>
         <w:tabs>
@@ -10933,6 +11738,95 @@
     </w:lvl>
   </w:abstractNum>
   <w:abstractNum w:abstractNumId="17" w15:restartNumberingAfterBreak="0">
+    <w:nsid w:val="4FC50680"/>
+    <w:multiLevelType w:val="hybridMultilevel"/>
+    <w:tmpl w:val="D23000FE"/>
+    <w:lvl w:ilvl="0" w:tplc="0C0A000F">
+      <w:start w:val="1"/>
+      <w:numFmt w:val="decimal"/>
+      <w:lvlText w:val="%1."/>
+      <w:lvlJc w:val="left"/>
+      <w:pPr>
+        <w:ind w:left="720" w:hanging="360"/>
+      </w:pPr>
+      <w:rPr>
+        <w:rFonts w:hint="default"/>
+      </w:rPr>
+    </w:lvl>
+    <w:lvl w:ilvl="1" w:tplc="0C0A0019" w:tentative="1">
+      <w:start w:val="1"/>
+      <w:numFmt w:val="lowerLetter"/>
+      <w:lvlText w:val="%2."/>
+      <w:lvlJc w:val="left"/>
+      <w:pPr>
+        <w:ind w:left="1440" w:hanging="360"/>
+      </w:pPr>
+    </w:lvl>
+    <w:lvl w:ilvl="2" w:tplc="0C0A001B" w:tentative="1">
+      <w:start w:val="1"/>
+      <w:numFmt w:val="lowerRoman"/>
+      <w:lvlText w:val="%3."/>
+      <w:lvlJc w:val="right"/>
+      <w:pPr>
+        <w:ind w:left="2160" w:hanging="180"/>
+      </w:pPr>
+    </w:lvl>
+    <w:lvl w:ilvl="3" w:tplc="0C0A000F" w:tentative="1">
+      <w:start w:val="1"/>
+      <w:numFmt w:val="decimal"/>
+      <w:lvlText w:val="%4."/>
+      <w:lvlJc w:val="left"/>
+      <w:pPr>
+        <w:ind w:left="2880" w:hanging="360"/>
+      </w:pPr>
+    </w:lvl>
+    <w:lvl w:ilvl="4" w:tplc="0C0A0019" w:tentative="1">
+      <w:start w:val="1"/>
+      <w:numFmt w:val="lowerLetter"/>
+      <w:lvlText w:val="%5."/>
+      <w:lvlJc w:val="left"/>
+      <w:pPr>
+        <w:ind w:left="3600" w:hanging="360"/>
+      </w:pPr>
+    </w:lvl>
+    <w:lvl w:ilvl="5" w:tplc="0C0A001B" w:tentative="1">
+      <w:start w:val="1"/>
+      <w:numFmt w:val="lowerRoman"/>
+      <w:lvlText w:val="%6."/>
+      <w:lvlJc w:val="right"/>
+      <w:pPr>
+        <w:ind w:left="4320" w:hanging="180"/>
+      </w:pPr>
+    </w:lvl>
+    <w:lvl w:ilvl="6" w:tplc="0C0A000F" w:tentative="1">
+      <w:start w:val="1"/>
+      <w:numFmt w:val="decimal"/>
+      <w:lvlText w:val="%7."/>
+      <w:lvlJc w:val="left"/>
+      <w:pPr>
+        <w:ind w:left="5040" w:hanging="360"/>
+      </w:pPr>
+    </w:lvl>
+    <w:lvl w:ilvl="7" w:tplc="0C0A0019" w:tentative="1">
+      <w:start w:val="1"/>
+      <w:numFmt w:val="lowerLetter"/>
+      <w:lvlText w:val="%8."/>
+      <w:lvlJc w:val="left"/>
+      <w:pPr>
+        <w:ind w:left="5760" w:hanging="360"/>
+      </w:pPr>
+    </w:lvl>
+    <w:lvl w:ilvl="8" w:tplc="0C0A001B" w:tentative="1">
+      <w:start w:val="1"/>
+      <w:numFmt w:val="lowerRoman"/>
+      <w:lvlText w:val="%9."/>
+      <w:lvlJc w:val="right"/>
+      <w:pPr>
+        <w:ind w:left="6480" w:hanging="180"/>
+      </w:pPr>
+    </w:lvl>
+  </w:abstractNum>
+  <w:abstractNum w:abstractNumId="18" w15:restartNumberingAfterBreak="0">
     <w:nsid w:val="4FF93939"/>
     <w:multiLevelType w:val="hybridMultilevel"/>
     <w:tmpl w:val="CF322C4E"/>
@@ -11021,7 +11915,7 @@
       </w:pPr>
     </w:lvl>
   </w:abstractNum>
-  <w:abstractNum w:abstractNumId="18" w15:restartNumberingAfterBreak="0">
+  <w:abstractNum w:abstractNumId="19" w15:restartNumberingAfterBreak="0">
     <w:nsid w:val="56F95BFC"/>
     <w:multiLevelType w:val="hybridMultilevel"/>
     <w:tmpl w:val="10E6C19C"/>
@@ -11110,7 +12004,7 @@
       </w:pPr>
     </w:lvl>
   </w:abstractNum>
-  <w:abstractNum w:abstractNumId="19" w15:restartNumberingAfterBreak="0">
+  <w:abstractNum w:abstractNumId="20" w15:restartNumberingAfterBreak="0">
     <w:nsid w:val="5D53769E"/>
     <w:multiLevelType w:val="hybridMultilevel"/>
     <w:tmpl w:val="10E6C19C"/>
@@ -11199,7 +12093,7 @@
       </w:pPr>
     </w:lvl>
   </w:abstractNum>
-  <w:abstractNum w:abstractNumId="20" w15:restartNumberingAfterBreak="0">
+  <w:abstractNum w:abstractNumId="21" w15:restartNumberingAfterBreak="0">
     <w:nsid w:val="65A0791A"/>
     <w:multiLevelType w:val="hybridMultilevel"/>
     <w:tmpl w:val="BD98E416"/>
@@ -11289,7 +12183,7 @@
       </w:pPr>
     </w:lvl>
   </w:abstractNum>
-  <w:abstractNum w:abstractNumId="21" w15:restartNumberingAfterBreak="0">
+  <w:abstractNum w:abstractNumId="22" w15:restartNumberingAfterBreak="0">
     <w:nsid w:val="6E410E18"/>
     <w:multiLevelType w:val="hybridMultilevel"/>
     <w:tmpl w:val="10E6C19C"/>
@@ -11378,7 +12272,7 @@
       </w:pPr>
     </w:lvl>
   </w:abstractNum>
-  <w:abstractNum w:abstractNumId="22" w15:restartNumberingAfterBreak="0">
+  <w:abstractNum w:abstractNumId="23" w15:restartNumberingAfterBreak="0">
     <w:nsid w:val="7710672B"/>
     <w:multiLevelType w:val="hybridMultilevel"/>
     <w:tmpl w:val="7E588F7E"/>
@@ -11467,7 +12361,7 @@
       </w:pPr>
     </w:lvl>
   </w:abstractNum>
-  <w:abstractNum w:abstractNumId="23" w15:restartNumberingAfterBreak="0">
+  <w:abstractNum w:abstractNumId="24" w15:restartNumberingAfterBreak="0">
     <w:nsid w:val="78925A3E"/>
     <w:multiLevelType w:val="hybridMultilevel"/>
     <w:tmpl w:val="BD98E416"/>
@@ -11557,7 +12451,7 @@
       </w:pPr>
     </w:lvl>
   </w:abstractNum>
-  <w:abstractNum w:abstractNumId="24" w15:restartNumberingAfterBreak="0">
+  <w:abstractNum w:abstractNumId="25" w15:restartNumberingAfterBreak="0">
     <w:nsid w:val="7CCC79E4"/>
     <w:multiLevelType w:val="hybridMultilevel"/>
     <w:tmpl w:val="BD98E416"/>
@@ -11647,7 +12541,7 @@
       </w:pPr>
     </w:lvl>
   </w:abstractNum>
-  <w:abstractNum w:abstractNumId="25" w15:restartNumberingAfterBreak="0">
+  <w:abstractNum w:abstractNumId="26" w15:restartNumberingAfterBreak="0">
     <w:nsid w:val="7F0832A2"/>
     <w:multiLevelType w:val="hybridMultilevel"/>
     <w:tmpl w:val="10E6C19C"/>
@@ -11740,16 +12634,16 @@
     <w:abstractNumId w:val="2"/>
   </w:num>
   <w:num w:numId="2">
-    <w:abstractNumId w:val="22"/>
+    <w:abstractNumId w:val="23"/>
   </w:num>
   <w:num w:numId="3">
-    <w:abstractNumId w:val="19"/>
+    <w:abstractNumId w:val="20"/>
   </w:num>
   <w:num w:numId="4">
     <w:abstractNumId w:val="7"/>
   </w:num>
   <w:num w:numId="5">
-    <w:abstractNumId w:val="18"/>
+    <w:abstractNumId w:val="19"/>
   </w:num>
   <w:num w:numId="6">
     <w:abstractNumId w:val="3"/>
@@ -11761,7 +12655,7 @@
     <w:abstractNumId w:val="0"/>
   </w:num>
   <w:num w:numId="9">
-    <w:abstractNumId w:val="25"/>
+    <w:abstractNumId w:val="26"/>
   </w:num>
   <w:num w:numId="10">
     <w:abstractNumId w:val="12"/>
@@ -11770,16 +12664,16 @@
     <w:abstractNumId w:val="14"/>
   </w:num>
   <w:num w:numId="12">
-    <w:abstractNumId w:val="17"/>
+    <w:abstractNumId w:val="18"/>
   </w:num>
   <w:num w:numId="13">
-    <w:abstractNumId w:val="21"/>
+    <w:abstractNumId w:val="22"/>
   </w:num>
   <w:num w:numId="14">
     <w:abstractNumId w:val="8"/>
   </w:num>
   <w:num w:numId="15">
-    <w:abstractNumId w:val="23"/>
+    <w:abstractNumId w:val="24"/>
   </w:num>
   <w:num w:numId="16">
     <w:abstractNumId w:val="5"/>
@@ -11791,7 +12685,7 @@
     <w:abstractNumId w:val="13"/>
   </w:num>
   <w:num w:numId="19">
-    <w:abstractNumId w:val="20"/>
+    <w:abstractNumId w:val="21"/>
   </w:num>
   <w:num w:numId="20">
     <w:abstractNumId w:val="9"/>
@@ -11809,10 +12703,13 @@
     <w:abstractNumId w:val="1"/>
   </w:num>
   <w:num w:numId="25">
-    <w:abstractNumId w:val="24"/>
+    <w:abstractNumId w:val="25"/>
   </w:num>
   <w:num w:numId="26">
     <w:abstractNumId w:val="10"/>
+  </w:num>
+  <w:num w:numId="27">
+    <w:abstractNumId w:val="17"/>
   </w:num>
 </w:numbering>
 </file>

</xml_diff>